<commit_message>
add for high marks
</commit_message>
<xml_diff>
--- a/g474_Klimov_Glade_ 7_Отчёт.docx
+++ b/g474_Klimov_Glade_ 7_Отчёт.docx
@@ -886,17 +886,6 @@
     </w:p>
     <w:p>
       <w:pPr>
-        <w:pStyle w:val="ad"/>
-        <w:rPr>
-          <w:rFonts w:ascii="Times New Roman" w:eastAsia="Times New Roman" w:hAnsi="Times New Roman" w:cs="Times New Roman"/>
-          <w:color w:val="222222"/>
-          <w:sz w:val="24"/>
-          <w:szCs w:val="24"/>
-        </w:rPr>
-      </w:pPr>
-    </w:p>
-    <w:p>
-      <w:pPr>
         <w:shd w:val="clear" w:color="auto" w:fill="FFFFFF"/>
         <w:spacing w:after="0" w:line="360" w:lineRule="auto"/>
         <w:jc w:val="both"/>
@@ -910,6 +899,119 @@
     </w:p>
     <w:p>
       <w:pPr>
+        <w:pStyle w:val="ad"/>
+        <w:rPr>
+          <w:rFonts w:ascii="Times New Roman" w:eastAsia="Times New Roman" w:hAnsi="Times New Roman" w:cs="Times New Roman"/>
+          <w:color w:val="222222"/>
+          <w:sz w:val="24"/>
+          <w:szCs w:val="24"/>
+        </w:rPr>
+      </w:pPr>
+    </w:p>
+    <w:p>
+      <w:pPr>
+        <w:pStyle w:val="ad"/>
+        <w:numPr>
+          <w:ilvl w:val="0"/>
+          <w:numId w:val="17"/>
+        </w:numPr>
+        <w:shd w:val="clear" w:color="auto" w:fill="FFFFFF"/>
+        <w:spacing w:after="0" w:line="360" w:lineRule="auto"/>
+        <w:ind w:left="0" w:firstLine="357"/>
+        <w:jc w:val="both"/>
+        <w:rPr>
+          <w:rFonts w:ascii="Times New Roman" w:eastAsia="Times New Roman" w:hAnsi="Times New Roman" w:cs="Times New Roman"/>
+          <w:color w:val="222222"/>
+          <w:sz w:val="24"/>
+          <w:szCs w:val="24"/>
+        </w:rPr>
+      </w:pPr>
+      <w:r>
+        <w:rPr>
+          <w:rFonts w:ascii="Times New Roman" w:eastAsia="Times New Roman" w:hAnsi="Times New Roman" w:cs="Times New Roman"/>
+          <w:noProof/>
+          <w:color w:val="222222"/>
+          <w:sz w:val="24"/>
+          <w:szCs w:val="24"/>
+        </w:rPr>
+        <w:drawing>
+          <wp:anchor distT="0" distB="0" distL="114300" distR="114300" simplePos="0" relativeHeight="251679744" behindDoc="0" locked="0" layoutInCell="1" allowOverlap="1" wp14:anchorId="47A47957" wp14:editId="4CE63A14">
+            <wp:simplePos x="0" y="0"/>
+            <wp:positionH relativeFrom="margin">
+              <wp:posOffset>70485</wp:posOffset>
+            </wp:positionH>
+            <wp:positionV relativeFrom="paragraph">
+              <wp:posOffset>427990</wp:posOffset>
+            </wp:positionV>
+            <wp:extent cx="5486400" cy="4406900"/>
+            <wp:effectExtent l="0" t="0" r="0" b="0"/>
+            <wp:wrapTopAndBottom/>
+            <wp:docPr id="1" name="Рисунок 1"/>
+            <wp:cNvGraphicFramePr>
+              <a:graphicFrameLocks xmlns:a="http://schemas.openxmlformats.org/drawingml/2006/main" noChangeAspect="1"/>
+            </wp:cNvGraphicFramePr>
+            <a:graphic xmlns:a="http://schemas.openxmlformats.org/drawingml/2006/main">
+              <a:graphicData uri="http://schemas.openxmlformats.org/drawingml/2006/picture">
+                <pic:pic xmlns:pic="http://schemas.openxmlformats.org/drawingml/2006/picture">
+                  <pic:nvPicPr>
+                    <pic:cNvPr id="0" name="Picture 1"/>
+                    <pic:cNvPicPr>
+                      <a:picLocks noChangeAspect="1" noChangeArrowheads="1"/>
+                    </pic:cNvPicPr>
+                  </pic:nvPicPr>
+                  <pic:blipFill rotWithShape="1">
+                    <a:blip r:embed="rId11">
+                      <a:extLst>
+                        <a:ext uri="{28A0092B-C50C-407E-A947-70E740481C1C}">
+                          <a14:useLocalDpi xmlns:a14="http://schemas.microsoft.com/office/drawing/2010/main" val="0"/>
+                        </a:ext>
+                      </a:extLst>
+                    </a:blip>
+                    <a:srcRect r="36826"/>
+                    <a:stretch/>
+                  </pic:blipFill>
+                  <pic:spPr bwMode="auto">
+                    <a:xfrm>
+                      <a:off x="0" y="0"/>
+                      <a:ext cx="5486400" cy="4406900"/>
+                    </a:xfrm>
+                    <a:prstGeom prst="rect">
+                      <a:avLst/>
+                    </a:prstGeom>
+                    <a:noFill/>
+                    <a:ln>
+                      <a:noFill/>
+                    </a:ln>
+                    <a:extLst>
+                      <a:ext uri="{53640926-AAD7-44D8-BBD7-CCE9431645EC}">
+                        <a14:shadowObscured xmlns:a14="http://schemas.microsoft.com/office/drawing/2010/main"/>
+                      </a:ext>
+                    </a:extLst>
+                  </pic:spPr>
+                </pic:pic>
+              </a:graphicData>
+            </a:graphic>
+            <wp14:sizeRelH relativeFrom="margin">
+              <wp14:pctWidth>0</wp14:pctWidth>
+            </wp14:sizeRelH>
+            <wp14:sizeRelV relativeFrom="margin">
+              <wp14:pctHeight>0</wp14:pctHeight>
+            </wp14:sizeRelV>
+          </wp:anchor>
+        </w:drawing>
+      </w:r>
+      <w:r>
+        <w:rPr>
+          <w:rFonts w:ascii="Times New Roman" w:eastAsia="Times New Roman" w:hAnsi="Times New Roman" w:cs="Times New Roman"/>
+          <w:color w:val="222222"/>
+          <w:sz w:val="24"/>
+          <w:szCs w:val="24"/>
+        </w:rPr>
+        <w:t>Задание на повышенную оценку.</w:t>
+      </w:r>
+    </w:p>
+    <w:p>
+      <w:pPr>
         <w:shd w:val="clear" w:color="auto" w:fill="FFFFFF"/>
         <w:spacing w:after="0" w:line="360" w:lineRule="auto"/>
         <w:jc w:val="both"/>
@@ -920,6 +1022,339 @@
           <w:szCs w:val="24"/>
         </w:rPr>
       </w:pPr>
+    </w:p>
+    <w:p>
+      <w:pPr>
+        <w:shd w:val="clear" w:color="auto" w:fill="FFFFFF"/>
+        <w:spacing w:after="0" w:line="360" w:lineRule="auto"/>
+        <w:jc w:val="both"/>
+        <w:rPr>
+          <w:rFonts w:ascii="Times New Roman" w:eastAsia="Times New Roman" w:hAnsi="Times New Roman" w:cs="Times New Roman"/>
+          <w:color w:val="222222"/>
+          <w:sz w:val="24"/>
+          <w:szCs w:val="24"/>
+        </w:rPr>
+      </w:pPr>
+      <w:r>
+        <w:rPr>
+          <w:rFonts w:ascii="Times New Roman" w:eastAsia="Times New Roman" w:hAnsi="Times New Roman" w:cs="Times New Roman"/>
+          <w:noProof/>
+          <w:color w:val="222222"/>
+          <w:sz w:val="24"/>
+          <w:szCs w:val="24"/>
+        </w:rPr>
+        <w:drawing>
+          <wp:inline distT="0" distB="0" distL="0" distR="0" wp14:anchorId="05CD2ADD" wp14:editId="2F407815">
+            <wp:extent cx="6362700" cy="3228975"/>
+            <wp:effectExtent l="0" t="0" r="0" b="9525"/>
+            <wp:docPr id="4" name="Рисунок 4"/>
+            <wp:cNvGraphicFramePr>
+              <a:graphicFrameLocks xmlns:a="http://schemas.openxmlformats.org/drawingml/2006/main" noChangeAspect="1"/>
+            </wp:cNvGraphicFramePr>
+            <a:graphic xmlns:a="http://schemas.openxmlformats.org/drawingml/2006/main">
+              <a:graphicData uri="http://schemas.openxmlformats.org/drawingml/2006/picture">
+                <pic:pic xmlns:pic="http://schemas.openxmlformats.org/drawingml/2006/picture">
+                  <pic:nvPicPr>
+                    <pic:cNvPr id="0" name="Picture 2"/>
+                    <pic:cNvPicPr>
+                      <a:picLocks noChangeAspect="1" noChangeArrowheads="1"/>
+                    </pic:cNvPicPr>
+                  </pic:nvPicPr>
+                  <pic:blipFill>
+                    <a:blip r:embed="rId12" cstate="print">
+                      <a:extLst>
+                        <a:ext uri="{28A0092B-C50C-407E-A947-70E740481C1C}">
+                          <a14:useLocalDpi xmlns:a14="http://schemas.microsoft.com/office/drawing/2010/main" val="0"/>
+                        </a:ext>
+                      </a:extLst>
+                    </a:blip>
+                    <a:srcRect/>
+                    <a:stretch>
+                      <a:fillRect/>
+                    </a:stretch>
+                  </pic:blipFill>
+                  <pic:spPr bwMode="auto">
+                    <a:xfrm>
+                      <a:off x="0" y="0"/>
+                      <a:ext cx="6362700" cy="3228975"/>
+                    </a:xfrm>
+                    <a:prstGeom prst="rect">
+                      <a:avLst/>
+                    </a:prstGeom>
+                    <a:noFill/>
+                    <a:ln>
+                      <a:noFill/>
+                    </a:ln>
+                  </pic:spPr>
+                </pic:pic>
+              </a:graphicData>
+            </a:graphic>
+          </wp:inline>
+        </w:drawing>
+      </w:r>
+    </w:p>
+    <w:p>
+      <w:pPr>
+        <w:shd w:val="clear" w:color="auto" w:fill="FFFFFF"/>
+        <w:spacing w:after="0" w:line="360" w:lineRule="auto"/>
+        <w:jc w:val="both"/>
+        <w:rPr>
+          <w:rFonts w:ascii="Times New Roman" w:eastAsia="Times New Roman" w:hAnsi="Times New Roman" w:cs="Times New Roman"/>
+          <w:color w:val="222222"/>
+          <w:sz w:val="24"/>
+          <w:szCs w:val="24"/>
+        </w:rPr>
+      </w:pPr>
+    </w:p>
+    <w:p>
+      <w:pPr>
+        <w:pStyle w:val="ad"/>
+        <w:numPr>
+          <w:ilvl w:val="0"/>
+          <w:numId w:val="17"/>
+        </w:numPr>
+        <w:shd w:val="clear" w:color="auto" w:fill="FFFFFF"/>
+        <w:spacing w:after="0" w:line="360" w:lineRule="auto"/>
+        <w:ind w:left="0" w:firstLine="357"/>
+        <w:jc w:val="both"/>
+        <w:rPr>
+          <w:rFonts w:ascii="Times New Roman" w:eastAsia="Times New Roman" w:hAnsi="Times New Roman" w:cs="Times New Roman"/>
+          <w:color w:val="222222"/>
+          <w:sz w:val="24"/>
+          <w:szCs w:val="24"/>
+        </w:rPr>
+      </w:pPr>
+      <w:r>
+        <w:rPr>
+          <w:rFonts w:ascii="Times New Roman" w:eastAsia="Times New Roman" w:hAnsi="Times New Roman" w:cs="Times New Roman"/>
+          <w:color w:val="222222"/>
+          <w:sz w:val="24"/>
+          <w:szCs w:val="24"/>
+        </w:rPr>
+        <w:t>Работа приложения на повышенную оценку</w:t>
+      </w:r>
+    </w:p>
+    <w:p>
+      <w:pPr>
+        <w:pStyle w:val="ad"/>
+        <w:shd w:val="clear" w:color="auto" w:fill="FFFFFF"/>
+        <w:spacing w:after="0" w:line="360" w:lineRule="auto"/>
+        <w:ind w:left="357"/>
+        <w:jc w:val="both"/>
+        <w:rPr>
+          <w:rFonts w:ascii="Times New Roman" w:eastAsia="Times New Roman" w:hAnsi="Times New Roman" w:cs="Times New Roman"/>
+          <w:color w:val="222222"/>
+          <w:sz w:val="24"/>
+          <w:szCs w:val="24"/>
+        </w:rPr>
+      </w:pPr>
+    </w:p>
+    <w:p>
+      <w:pPr>
+        <w:shd w:val="clear" w:color="auto" w:fill="FFFFFF"/>
+        <w:spacing w:after="0" w:line="360" w:lineRule="auto"/>
+        <w:jc w:val="both"/>
+        <w:rPr>
+          <w:rFonts w:ascii="Times New Roman" w:eastAsia="Times New Roman" w:hAnsi="Times New Roman" w:cs="Times New Roman"/>
+          <w:color w:val="222222"/>
+          <w:sz w:val="24"/>
+          <w:szCs w:val="24"/>
+        </w:rPr>
+      </w:pPr>
+      <w:r>
+        <w:rPr>
+          <w:rFonts w:ascii="Times New Roman" w:eastAsia="Times New Roman" w:hAnsi="Times New Roman" w:cs="Times New Roman"/>
+          <w:noProof/>
+          <w:color w:val="222222"/>
+          <w:sz w:val="24"/>
+          <w:szCs w:val="24"/>
+        </w:rPr>
+        <w:drawing>
+          <wp:inline distT="0" distB="0" distL="0" distR="0" wp14:anchorId="02C18BB6" wp14:editId="425E7C5E">
+            <wp:extent cx="6394562" cy="4352925"/>
+            <wp:effectExtent l="0" t="0" r="6350" b="0"/>
+            <wp:docPr id="5" name="Рисунок 5"/>
+            <wp:cNvGraphicFramePr>
+              <a:graphicFrameLocks xmlns:a="http://schemas.openxmlformats.org/drawingml/2006/main" noChangeAspect="1"/>
+            </wp:cNvGraphicFramePr>
+            <a:graphic xmlns:a="http://schemas.openxmlformats.org/drawingml/2006/main">
+              <a:graphicData uri="http://schemas.openxmlformats.org/drawingml/2006/picture">
+                <pic:pic xmlns:pic="http://schemas.openxmlformats.org/drawingml/2006/picture">
+                  <pic:nvPicPr>
+                    <pic:cNvPr id="0" name="Picture 3"/>
+                    <pic:cNvPicPr>
+                      <a:picLocks noChangeAspect="1" noChangeArrowheads="1"/>
+                    </pic:cNvPicPr>
+                  </pic:nvPicPr>
+                  <pic:blipFill rotWithShape="1">
+                    <a:blip r:embed="rId13">
+                      <a:extLst>
+                        <a:ext uri="{28A0092B-C50C-407E-A947-70E740481C1C}">
+                          <a14:useLocalDpi xmlns:a14="http://schemas.microsoft.com/office/drawing/2010/main" val="0"/>
+                        </a:ext>
+                      </a:extLst>
+                    </a:blip>
+                    <a:srcRect r="25449"/>
+                    <a:stretch/>
+                  </pic:blipFill>
+                  <pic:spPr bwMode="auto">
+                    <a:xfrm>
+                      <a:off x="0" y="0"/>
+                      <a:ext cx="6397993" cy="4355261"/>
+                    </a:xfrm>
+                    <a:prstGeom prst="rect">
+                      <a:avLst/>
+                    </a:prstGeom>
+                    <a:noFill/>
+                    <a:ln>
+                      <a:noFill/>
+                    </a:ln>
+                    <a:extLst>
+                      <a:ext uri="{53640926-AAD7-44D8-BBD7-CCE9431645EC}">
+                        <a14:shadowObscured xmlns:a14="http://schemas.microsoft.com/office/drawing/2010/main"/>
+                      </a:ext>
+                    </a:extLst>
+                  </pic:spPr>
+                </pic:pic>
+              </a:graphicData>
+            </a:graphic>
+          </wp:inline>
+        </w:drawing>
+      </w:r>
+    </w:p>
+    <w:p>
+      <w:pPr>
+        <w:pStyle w:val="ad"/>
+        <w:rPr>
+          <w:rFonts w:ascii="Times New Roman" w:eastAsia="Times New Roman" w:hAnsi="Times New Roman" w:cs="Times New Roman"/>
+          <w:color w:val="222222"/>
+          <w:sz w:val="24"/>
+          <w:szCs w:val="24"/>
+        </w:rPr>
+      </w:pPr>
+    </w:p>
+    <w:p>
+      <w:pPr>
+        <w:pStyle w:val="ad"/>
+        <w:rPr>
+          <w:rFonts w:ascii="Times New Roman" w:eastAsia="Times New Roman" w:hAnsi="Times New Roman" w:cs="Times New Roman"/>
+          <w:color w:val="222222"/>
+          <w:sz w:val="24"/>
+          <w:szCs w:val="24"/>
+        </w:rPr>
+      </w:pPr>
+    </w:p>
+    <w:p>
+      <w:pPr>
+        <w:pStyle w:val="ad"/>
+        <w:rPr>
+          <w:rFonts w:ascii="Times New Roman" w:eastAsia="Times New Roman" w:hAnsi="Times New Roman" w:cs="Times New Roman"/>
+          <w:color w:val="222222"/>
+          <w:sz w:val="24"/>
+          <w:szCs w:val="24"/>
+        </w:rPr>
+      </w:pPr>
+      <w:r>
+        <w:rPr>
+          <w:rFonts w:ascii="Times New Roman" w:eastAsia="Times New Roman" w:hAnsi="Times New Roman" w:cs="Times New Roman"/>
+          <w:noProof/>
+          <w:color w:val="222222"/>
+          <w:sz w:val="24"/>
+          <w:szCs w:val="24"/>
+        </w:rPr>
+        <w:lastRenderedPageBreak/>
+        <w:drawing>
+          <wp:anchor distT="0" distB="0" distL="114300" distR="114300" simplePos="0" relativeHeight="251680768" behindDoc="0" locked="0" layoutInCell="1" allowOverlap="1" wp14:anchorId="6D2906D1" wp14:editId="51C36085">
+            <wp:simplePos x="0" y="0"/>
+            <wp:positionH relativeFrom="margin">
+              <wp:align>left</wp:align>
+            </wp:positionH>
+            <wp:positionV relativeFrom="paragraph">
+              <wp:posOffset>0</wp:posOffset>
+            </wp:positionV>
+            <wp:extent cx="5696585" cy="3771900"/>
+            <wp:effectExtent l="0" t="0" r="0" b="0"/>
+            <wp:wrapTopAndBottom/>
+            <wp:docPr id="7" name="Рисунок 7"/>
+            <wp:cNvGraphicFramePr>
+              <a:graphicFrameLocks xmlns:a="http://schemas.openxmlformats.org/drawingml/2006/main" noChangeAspect="1"/>
+            </wp:cNvGraphicFramePr>
+            <a:graphic xmlns:a="http://schemas.openxmlformats.org/drawingml/2006/main">
+              <a:graphicData uri="http://schemas.openxmlformats.org/drawingml/2006/picture">
+                <pic:pic xmlns:pic="http://schemas.openxmlformats.org/drawingml/2006/picture">
+                  <pic:nvPicPr>
+                    <pic:cNvPr id="0" name="Picture 4"/>
+                    <pic:cNvPicPr>
+                      <a:picLocks noChangeAspect="1" noChangeArrowheads="1"/>
+                    </pic:cNvPicPr>
+                  </pic:nvPicPr>
+                  <pic:blipFill rotWithShape="1">
+                    <a:blip r:embed="rId14" cstate="print">
+                      <a:extLst>
+                        <a:ext uri="{28A0092B-C50C-407E-A947-70E740481C1C}">
+                          <a14:useLocalDpi xmlns:a14="http://schemas.microsoft.com/office/drawing/2010/main" val="0"/>
+                        </a:ext>
+                      </a:extLst>
+                    </a:blip>
+                    <a:srcRect r="23353"/>
+                    <a:stretch/>
+                  </pic:blipFill>
+                  <pic:spPr bwMode="auto">
+                    <a:xfrm>
+                      <a:off x="0" y="0"/>
+                      <a:ext cx="5696585" cy="3771900"/>
+                    </a:xfrm>
+                    <a:prstGeom prst="rect">
+                      <a:avLst/>
+                    </a:prstGeom>
+                    <a:noFill/>
+                    <a:ln>
+                      <a:noFill/>
+                    </a:ln>
+                    <a:extLst>
+                      <a:ext uri="{53640926-AAD7-44D8-BBD7-CCE9431645EC}">
+                        <a14:shadowObscured xmlns:a14="http://schemas.microsoft.com/office/drawing/2010/main"/>
+                      </a:ext>
+                    </a:extLst>
+                  </pic:spPr>
+                </pic:pic>
+              </a:graphicData>
+            </a:graphic>
+            <wp14:sizeRelH relativeFrom="margin">
+              <wp14:pctWidth>0</wp14:pctWidth>
+            </wp14:sizeRelH>
+            <wp14:sizeRelV relativeFrom="margin">
+              <wp14:pctHeight>0</wp14:pctHeight>
+            </wp14:sizeRelV>
+          </wp:anchor>
+        </w:drawing>
+      </w:r>
+    </w:p>
+    <w:p>
+      <w:pPr>
+        <w:shd w:val="clear" w:color="auto" w:fill="FFFFFF"/>
+        <w:spacing w:after="0" w:line="360" w:lineRule="auto"/>
+        <w:jc w:val="both"/>
+        <w:rPr>
+          <w:rFonts w:ascii="Times New Roman" w:eastAsia="Times New Roman" w:hAnsi="Times New Roman" w:cs="Times New Roman"/>
+          <w:color w:val="222222"/>
+          <w:sz w:val="24"/>
+          <w:szCs w:val="24"/>
+        </w:rPr>
+      </w:pPr>
+    </w:p>
+    <w:p>
+      <w:pPr>
+        <w:shd w:val="clear" w:color="auto" w:fill="FFFFFF"/>
+        <w:spacing w:after="0" w:line="360" w:lineRule="auto"/>
+        <w:jc w:val="both"/>
+        <w:rPr>
+          <w:rFonts w:ascii="Times New Roman" w:eastAsia="Times New Roman" w:hAnsi="Times New Roman" w:cs="Times New Roman"/>
+          <w:color w:val="222222"/>
+          <w:sz w:val="24"/>
+          <w:szCs w:val="24"/>
+        </w:rPr>
+      </w:pPr>
       <w:r>
         <w:rPr>
           <w:rFonts w:ascii="Times New Roman" w:eastAsia="Times New Roman" w:hAnsi="Times New Roman" w:cs="Times New Roman"/>
@@ -1108,8 +1543,8 @@
       </w:pPr>
     </w:p>
     <w:sectPr>
-      <w:footerReference w:type="default" r:id="rId11"/>
-      <w:footerReference w:type="first" r:id="rId12"/>
+      <w:footerReference w:type="default" r:id="rId15"/>
+      <w:footerReference w:type="first" r:id="rId16"/>
       <w:pgSz w:w="11906" w:h="16838"/>
       <w:pgMar w:top="1134" w:right="726" w:bottom="1134" w:left="1134" w:header="0" w:footer="709" w:gutter="0"/>
       <w:cols w:space="720"/>

</xml_diff>